<commit_message>
updated as per the comments
</commit_message>
<xml_diff>
--- a/CarND-Functional-Safety-Project/Final_submission files/03_FunctionalSafetyConcept_LaneAssistance.docx
+++ b/CarND-Functional-Safety-Project/Final_submission files/03_FunctionalSafetyConcept_LaneAssistance.docx
@@ -344,14 +344,7 @@
           <w:b/>
           <w:color w:val="B7B7B7"/>
         </w:rPr>
-        <w:t>For example, if this were your first draft or first s</w:t>
-      </w:r>
-      <w:r>
-        <w:rPr>
-          <w:b/>
-          <w:color w:val="B7B7B7"/>
-        </w:rPr>
-        <w:t>ubmission, you might say version 1.0. If this is a second submission attempt, then you'd add a second line with a new date and version 2.0]</w:t>
+        <w:t>For example, if this were your first draft or first submission, you might say version 1.0. If this is a second submission attempt, then you'd add a second line with a new date and version 2.0]</w:t>
       </w:r>
     </w:p>
     <w:p>
@@ -901,14 +894,7 @@
           <w:b/>
           <w:color w:val="B7B7B7"/>
         </w:rPr>
-        <w:t>[Instructions: We have provided a table of contents. If you change the document structure, please update the table of contents accordingly. The table of contents should show each section of the document and page numbers or links. Most word processors can d</w:t>
-      </w:r>
-      <w:r>
-        <w:rPr>
-          <w:b/>
-          <w:color w:val="B7B7B7"/>
-        </w:rPr>
-        <w:t xml:space="preserve">o this for you. In </w:t>
+        <w:t xml:space="preserve">[Instructions: We have provided a table of contents. If you change the document structure, please update the table of contents accordingly. The table of contents should show each section of the document and page numbers or links. Most word processors can do this for you. In </w:t>
       </w:r>
       <w:hyperlink r:id="rId9">
         <w:r>
@@ -1191,14 +1177,7 @@
                 <w:color w:val="1155CC"/>
                 <w:u w:val="single"/>
               </w:rPr>
-              <w:t>Allocation of Func</w:t>
-            </w:r>
-            <w:r>
-              <w:rPr>
-                <w:color w:val="1155CC"/>
-                <w:u w:val="single"/>
-              </w:rPr>
-              <w:t>tional Safety Requirements to Architecture Elements</w:t>
+              <w:t>Allocation of Functional Safety Requirements to Architecture Elements</w:t>
             </w:r>
           </w:hyperlink>
         </w:p>
@@ -1288,21 +1267,7 @@
           <w:rFonts w:ascii="ArialMT" w:hAnsi="ArialMT" w:cs="ArialMT"/>
           <w:lang w:val="en-US"/>
         </w:rPr>
-        <w:t>These</w:t>
-      </w:r>
-      <w:r>
-        <w:rPr>
-          <w:rFonts w:ascii="ArialMT" w:hAnsi="ArialMT" w:cs="ArialMT"/>
-          <w:lang w:val="en-US"/>
-        </w:rPr>
-        <w:t xml:space="preserve"> </w:t>
-      </w:r>
-      <w:r>
-        <w:rPr>
-          <w:rFonts w:ascii="ArialMT" w:hAnsi="ArialMT" w:cs="ArialMT"/>
-          <w:lang w:val="en-US"/>
-        </w:rPr>
-        <w:t xml:space="preserve">requirements are allocated to different parts of the item architecture. </w:t>
+        <w:t xml:space="preserve">These requirements are allocated to different parts of the item architecture. </w:t>
       </w:r>
     </w:p>
     <w:p>
@@ -1328,21 +1293,7 @@
           <w:rFonts w:ascii="ArialMT" w:hAnsi="ArialMT" w:cs="ArialMT"/>
           <w:lang w:val="en-US"/>
         </w:rPr>
-        <w:t>Technical safety</w:t>
-      </w:r>
-      <w:r>
-        <w:rPr>
-          <w:rFonts w:ascii="ArialMT" w:hAnsi="ArialMT" w:cs="ArialMT"/>
-          <w:lang w:val="en-US"/>
-        </w:rPr>
-        <w:t xml:space="preserve"> </w:t>
-      </w:r>
-      <w:r>
-        <w:rPr>
-          <w:rFonts w:ascii="ArialMT" w:hAnsi="ArialMT" w:cs="ArialMT"/>
-          <w:lang w:val="en-US"/>
-        </w:rPr>
-        <w:t xml:space="preserve">requirements will be derived from the safety concept. </w:t>
+        <w:t xml:space="preserve">Technical safety requirements will be derived from the safety concept. </w:t>
       </w:r>
     </w:p>
     <w:p>
@@ -1368,21 +1319,7 @@
           <w:rFonts w:ascii="ArialMT" w:hAnsi="ArialMT" w:cs="ArialMT"/>
           <w:lang w:val="en-US"/>
         </w:rPr>
-        <w:t>The validation and verification concept for</w:t>
-      </w:r>
-      <w:r>
-        <w:rPr>
-          <w:rFonts w:ascii="ArialMT" w:hAnsi="ArialMT" w:cs="ArialMT"/>
-          <w:lang w:val="en-US"/>
-        </w:rPr>
-        <w:t xml:space="preserve"> </w:t>
-      </w:r>
-      <w:r>
-        <w:rPr>
-          <w:rFonts w:ascii="ArialMT" w:hAnsi="ArialMT" w:cs="ArialMT"/>
-          <w:lang w:val="en-US"/>
-        </w:rPr>
-        <w:t>these requirements are presented as well.</w:t>
+        <w:t>The validation and verification concept for these requirements are presented as well.</w:t>
       </w:r>
     </w:p>
     <w:p>
@@ -2032,14 +1969,7 @@
                 <w:rFonts w:ascii="ArialMT" w:hAnsi="ArialMT" w:cs="ArialMT"/>
                 <w:lang w:val="en-US"/>
               </w:rPr>
-              <w:t>Analyze</w:t>
-            </w:r>
-            <w:r>
-              <w:rPr>
-                <w:rFonts w:ascii="ArialMT" w:hAnsi="ArialMT" w:cs="ArialMT"/>
-                <w:lang w:val="en-US"/>
-              </w:rPr>
-              <w:t xml:space="preserve"> provided images to calculate the car position</w:t>
+              <w:t>Analyze provided images to calculate the car position</w:t>
             </w:r>
           </w:p>
           <w:p>
@@ -2429,21 +2359,7 @@
                 <w:lang w:val="en-US"/>
               </w:rPr>
               <w:lastRenderedPageBreak/>
-              <w:t>Keeping Assistance and Lane Warning and request the</w:t>
-            </w:r>
-            <w:r>
-              <w:rPr>
-                <w:rFonts w:ascii="ArialMT" w:hAnsi="ArialMT" w:cs="ArialMT"/>
-                <w:lang w:val="en-US"/>
-              </w:rPr>
-              <w:t xml:space="preserve"> </w:t>
-            </w:r>
-            <w:r>
-              <w:rPr>
-                <w:rFonts w:ascii="ArialMT" w:hAnsi="ArialMT" w:cs="ArialMT"/>
-                <w:lang w:val="en-US"/>
-              </w:rPr>
-              <w:t>necessary torque to be applied by the Motor actuator.</w:t>
+              <w:t>Keeping Assistance and Lane Warning and request the necessary torque to be applied by the Motor actuator.</w:t>
             </w:r>
           </w:p>
         </w:tc>
@@ -3306,21 +3222,7 @@
                 <w:rFonts w:ascii="ArialMT" w:hAnsi="ArialMT" w:cs="ArialMT"/>
                 <w:lang w:val="en-US"/>
               </w:rPr>
-              <w:t xml:space="preserve">The </w:t>
-            </w:r>
-            <w:r>
-              <w:rPr>
-                <w:rFonts w:ascii="ArialMT" w:hAnsi="ArialMT" w:cs="ArialMT"/>
-                <w:lang w:val="en-US"/>
-              </w:rPr>
-              <w:t>LKA</w:t>
-            </w:r>
-            <w:r>
-              <w:rPr>
-                <w:rFonts w:ascii="ArialMT" w:hAnsi="ArialMT" w:cs="ArialMT"/>
-                <w:lang w:val="en-US"/>
-              </w:rPr>
-              <w:t xml:space="preserve"> function is</w:t>
+              <w:t>The LKA function is</w:t>
             </w:r>
           </w:p>
           <w:p>
@@ -3855,11 +3757,7 @@
               <w:spacing w:line="240" w:lineRule="auto"/>
             </w:pPr>
             <w:r>
-              <w:rPr>
-                <w:rFonts w:ascii="ArialMT" w:hAnsi="ArialMT" w:cs="ArialMT"/>
-                <w:lang w:val="en-US"/>
-              </w:rPr>
-              <w:t>Turn system off.</w:t>
+              <w:t>LDW torque request amplitude is set to zero</w:t>
             </w:r>
           </w:p>
         </w:tc>
@@ -4091,11 +3989,7 @@
               <w:spacing w:line="240" w:lineRule="auto"/>
             </w:pPr>
             <w:r>
-              <w:rPr>
-                <w:rFonts w:ascii="ArialMT" w:hAnsi="ArialMT" w:cs="ArialMT"/>
-                <w:lang w:val="en-US"/>
-              </w:rPr>
-              <w:t>Turn system off.</w:t>
+              <w:t>LDW torque request frequency is set to zero</w:t>
             </w:r>
           </w:p>
         </w:tc>
@@ -5697,6 +5591,10 @@
       <w:pPr>
         <w:pStyle w:val="Heading2"/>
         <w:contextualSpacing w:val="0"/>
+        <w:rPr>
+          <w:noProof/>
+          <w:lang w:val="en-US"/>
+        </w:rPr>
       </w:pPr>
       <w:bookmarkStart w:id="17" w:name="_74udkdvf7nod" w:colFirst="0" w:colLast="0"/>
       <w:bookmarkEnd w:id="17"/>
@@ -5706,16 +5604,23 @@
       </w:r>
       <w:bookmarkStart w:id="18" w:name="_g2lqf7kmbspk" w:colFirst="0" w:colLast="0"/>
       <w:bookmarkEnd w:id="18"/>
+    </w:p>
+    <w:p>
+      <w:pPr>
+        <w:rPr>
+          <w:lang w:val="en-US"/>
+        </w:rPr>
+      </w:pPr>
       <w:r>
         <w:rPr>
           <w:noProof/>
           <w:lang w:val="en-US"/>
         </w:rPr>
         <w:drawing>
-          <wp:inline distT="0" distB="0" distL="0" distR="0" wp14:anchorId="6F971B56" wp14:editId="130096F3">
-            <wp:extent cx="5943600" cy="3370580"/>
-            <wp:effectExtent l="0" t="0" r="0" b="1270"/>
-            <wp:docPr id="5" name="Picture 5"/>
+          <wp:inline distT="0" distB="0" distL="0" distR="0">
+            <wp:extent cx="5943600" cy="3341709"/>
+            <wp:effectExtent l="0" t="0" r="0" b="0"/>
+            <wp:docPr id="6" name="Picture 6" descr="F:\manju_git\SDC_Term3\SDC_Term3\CarND-Functional-Safety-Project\Architecture_Diagrams\graphic_asset_4.png"/>
             <wp:cNvGraphicFramePr>
               <a:graphicFrameLocks xmlns:a="http://schemas.openxmlformats.org/drawingml/2006/main" noChangeAspect="1"/>
             </wp:cNvGraphicFramePr>
@@ -5723,23 +5628,36 @@
               <a:graphicData uri="http://schemas.openxmlformats.org/drawingml/2006/picture">
                 <pic:pic xmlns:pic="http://schemas.openxmlformats.org/drawingml/2006/picture">
                   <pic:nvPicPr>
-                    <pic:cNvPr id="0" name=""/>
-                    <pic:cNvPicPr/>
+                    <pic:cNvPr id="0" name="Picture 1" descr="F:\manju_git\SDC_Term3\SDC_Term3\CarND-Functional-Safety-Project\Architecture_Diagrams\graphic_asset_4.png"/>
+                    <pic:cNvPicPr>
+                      <a:picLocks noChangeAspect="1" noChangeArrowheads="1"/>
+                    </pic:cNvPicPr>
                   </pic:nvPicPr>
                   <pic:blipFill>
-                    <a:blip r:embed="rId12"/>
+                    <a:blip r:embed="rId12" cstate="print">
+                      <a:extLst>
+                        <a:ext uri="{28A0092B-C50C-407E-A947-70E740481C1C}">
+                          <a14:useLocalDpi xmlns:a14="http://schemas.microsoft.com/office/drawing/2010/main" val="0"/>
+                        </a:ext>
+                      </a:extLst>
+                    </a:blip>
+                    <a:srcRect/>
                     <a:stretch>
                       <a:fillRect/>
                     </a:stretch>
                   </pic:blipFill>
-                  <pic:spPr>
+                  <pic:spPr bwMode="auto">
                     <a:xfrm>
                       <a:off x="0" y="0"/>
-                      <a:ext cx="5943600" cy="3370580"/>
+                      <a:ext cx="5943600" cy="3341709"/>
                     </a:xfrm>
                     <a:prstGeom prst="rect">
                       <a:avLst/>
                     </a:prstGeom>
+                    <a:noFill/>
+                    <a:ln>
+                      <a:noFill/>
+                    </a:ln>
                   </pic:spPr>
                 </pic:pic>
               </a:graphicData>
@@ -5747,6 +5665,8 @@
           </wp:inline>
         </w:drawing>
       </w:r>
+      <w:bookmarkStart w:id="19" w:name="_GoBack"/>
+      <w:bookmarkEnd w:id="19"/>
     </w:p>
     <w:p>
       <w:pPr>
@@ -5754,10 +5674,7 @@
         <w:contextualSpacing w:val="0"/>
       </w:pPr>
       <w:r>
-        <w:t>Allocation of Functional Safety Requirement</w:t>
-      </w:r>
-      <w:r>
-        <w:t>s to Architecture Elements</w:t>
+        <w:t>Allocation of Functional Safety Requirements to Architecture Elements</w:t>
       </w:r>
     </w:p>
     <w:tbl>
@@ -5860,13 +5777,7 @@
               <w:rPr>
                 <w:b/>
               </w:rPr>
-              <w:t>Electronic Pow</w:t>
-            </w:r>
-            <w:r>
-              <w:rPr>
-                <w:b/>
-              </w:rPr>
-              <w:t>er Steering ECU</w:t>
+              <w:t>Electronic Power Steering ECU</w:t>
             </w:r>
           </w:p>
         </w:tc>
@@ -6676,16 +6587,13 @@
         <w:pStyle w:val="Heading2"/>
         <w:contextualSpacing w:val="0"/>
       </w:pPr>
-      <w:bookmarkStart w:id="19" w:name="_4w6r8buy4lrp" w:colFirst="0" w:colLast="0"/>
-      <w:bookmarkEnd w:id="19"/>
+      <w:bookmarkStart w:id="20" w:name="_4w6r8buy4lrp" w:colFirst="0" w:colLast="0"/>
+      <w:bookmarkEnd w:id="20"/>
       <w:r>
         <w:t>Warning and Degradation Concept</w:t>
       </w:r>
     </w:p>
-    <w:p>
-      <w:bookmarkStart w:id="20" w:name="_GoBack"/>
-      <w:bookmarkEnd w:id="20"/>
-    </w:p>
+    <w:p/>
     <w:tbl>
       <w:tblPr>
         <w:tblStyle w:val="a8"/>

</xml_diff>